<commit_message>
some corrections in the tacticians end
</commit_message>
<xml_diff>
--- a/One-Shots/The Tactician's End.docx
+++ b/One-Shots/The Tactician's End.docx
@@ -164,7 +164,21 @@
           <w:rFonts w:ascii="Bell MT" w:hAnsi="Bell MT"/>
           <w:lang w:val="en-GB"/>
         </w:rPr>
-        <w:t>“Why is it different for me? Why could my father reign in peace, while I must face this constant threat? This sword hanging over my head? What have I done to deserve this.”</w:t>
+        <w:t>“Why is it different for me? Why could my father reign in peace, while I must face this constant threat? This sword hanging over my head? What have I done to deserve this</w:t>
+      </w:r>
+      <w:r>
+        <w:rPr>
+          <w:rFonts w:ascii="Bell MT" w:hAnsi="Bell MT"/>
+          <w:lang w:val="en-GB"/>
+        </w:rPr>
+        <w:t>?</w:t>
+      </w:r>
+      <w:r>
+        <w:rPr>
+          <w:rFonts w:ascii="Bell MT" w:hAnsi="Bell MT"/>
+          <w:lang w:val="en-GB"/>
+        </w:rPr>
+        <w:t>”</w:t>
       </w:r>
     </w:p>
     <w:p>
@@ -290,7 +304,21 @@
           <w:rFonts w:ascii="Bell MT" w:hAnsi="Bell MT"/>
           <w:lang w:val="en-GB"/>
         </w:rPr>
-        <w:t>Deep wrinkles cover the tactician’s face – a telltale sign of the deep experiences that let him</w:t>
+        <w:t xml:space="preserve">Deep wrinkles cover the tactician’s face – a telltale sign of the </w:t>
+      </w:r>
+      <w:r>
+        <w:rPr>
+          <w:rFonts w:ascii="Bell MT" w:hAnsi="Bell MT"/>
+          <w:lang w:val="en-GB"/>
+        </w:rPr>
+        <w:t>depth of</w:t>
+      </w:r>
+      <w:r>
+        <w:rPr>
+          <w:rFonts w:ascii="Bell MT" w:hAnsi="Bell MT"/>
+          <w:lang w:val="en-GB"/>
+        </w:rPr>
+        <w:t xml:space="preserve"> experience that let him</w:t>
       </w:r>
       <w:r>
         <w:rPr>
@@ -454,52 +482,150 @@
           <w:rFonts w:ascii="Bell MT" w:hAnsi="Bell MT"/>
           <w:lang w:val="en-GB"/>
         </w:rPr>
-        <w:t>“It doesn’t? What more do you have to offer, tactician?”</w:t>
-      </w:r>
-    </w:p>
-    <w:p>
-      <w:pPr>
-        <w:rPr>
-          <w:rFonts w:ascii="Bell MT" w:hAnsi="Bell MT"/>
-          <w:lang w:val="en-GB"/>
-        </w:rPr>
-      </w:pPr>
-      <w:r>
-        <w:rPr>
-          <w:rFonts w:ascii="Bell MT" w:hAnsi="Bell MT"/>
-          <w:lang w:val="en-GB"/>
-        </w:rPr>
-        <w:t>With a grin that shows more emotion than I have ever seen from the man, the tactician takes a battle stance.</w:t>
-      </w:r>
-    </w:p>
-    <w:p>
-      <w:pPr>
-        <w:rPr>
-          <w:rFonts w:ascii="Bell MT" w:hAnsi="Bell MT"/>
-          <w:lang w:val="en-GB"/>
-        </w:rPr>
-      </w:pPr>
-      <w:r>
-        <w:rPr>
-          <w:rFonts w:ascii="Bell MT" w:hAnsi="Bell MT"/>
-          <w:lang w:val="en-GB"/>
-        </w:rPr>
-        <w:t>Frankly, I can only see it as clumsy. Showing openings as if he were the net my father used to fish with, he stands between us two.</w:t>
-      </w:r>
-    </w:p>
-    <w:p>
-      <w:pPr>
-        <w:rPr>
-          <w:rFonts w:ascii="Bell MT" w:hAnsi="Bell MT"/>
-          <w:lang w:val="en-GB"/>
-        </w:rPr>
-      </w:pPr>
-      <w:r>
-        <w:rPr>
-          <w:rFonts w:ascii="Bell MT" w:hAnsi="Bell MT"/>
-          <w:lang w:val="en-GB"/>
-        </w:rPr>
-        <w:t>“You think you can win, where the ogre, the battle master, the butterfly could not?”</w:t>
+        <w:t>“It does</w:t>
+      </w:r>
+      <w:r>
+        <w:rPr>
+          <w:rFonts w:ascii="Bell MT" w:hAnsi="Bell MT"/>
+          <w:lang w:val="en-GB"/>
+        </w:rPr>
+        <w:t xml:space="preserve"> no</w:t>
+      </w:r>
+      <w:r>
+        <w:rPr>
+          <w:rFonts w:ascii="Bell MT" w:hAnsi="Bell MT"/>
+          <w:lang w:val="en-GB"/>
+        </w:rPr>
+        <w:t>t? What more do you have to offer, tactician?”</w:t>
+      </w:r>
+    </w:p>
+    <w:p>
+      <w:pPr>
+        <w:rPr>
+          <w:rFonts w:ascii="Bell MT" w:hAnsi="Bell MT"/>
+          <w:lang w:val="en-GB"/>
+        </w:rPr>
+      </w:pPr>
+      <w:r>
+        <w:rPr>
+          <w:rFonts w:ascii="Bell MT" w:hAnsi="Bell MT"/>
+          <w:lang w:val="en-GB"/>
+        </w:rPr>
+        <w:t xml:space="preserve">With a </w:t>
+      </w:r>
+      <w:r>
+        <w:rPr>
+          <w:rFonts w:ascii="Bell MT" w:hAnsi="Bell MT"/>
+          <w:lang w:val="en-GB"/>
+        </w:rPr>
+        <w:t xml:space="preserve">slight </w:t>
+      </w:r>
+      <w:r>
+        <w:rPr>
+          <w:rFonts w:ascii="Bell MT" w:hAnsi="Bell MT"/>
+          <w:lang w:val="en-GB"/>
+        </w:rPr>
+        <w:t>gri</w:t>
+      </w:r>
+      <w:r>
+        <w:rPr>
+          <w:rFonts w:ascii="Bell MT" w:hAnsi="Bell MT"/>
+          <w:lang w:val="en-GB"/>
+        </w:rPr>
+        <w:t>n,</w:t>
+      </w:r>
+      <w:r>
+        <w:rPr>
+          <w:rFonts w:ascii="Bell MT" w:hAnsi="Bell MT"/>
+          <w:lang w:val="en-GB"/>
+        </w:rPr>
+        <w:t xml:space="preserve"> show</w:t>
+      </w:r>
+      <w:r>
+        <w:rPr>
+          <w:rFonts w:ascii="Bell MT" w:hAnsi="Bell MT"/>
+          <w:lang w:val="en-GB"/>
+        </w:rPr>
+        <w:t>ing</w:t>
+      </w:r>
+      <w:r>
+        <w:rPr>
+          <w:rFonts w:ascii="Bell MT" w:hAnsi="Bell MT"/>
+          <w:lang w:val="en-GB"/>
+        </w:rPr>
+        <w:t xml:space="preserve"> more emotion than I have ever seen from the man, the tactician takes a battle stance.</w:t>
+      </w:r>
+    </w:p>
+    <w:p>
+      <w:pPr>
+        <w:rPr>
+          <w:rFonts w:ascii="Bell MT" w:hAnsi="Bell MT"/>
+          <w:lang w:val="en-GB"/>
+        </w:rPr>
+      </w:pPr>
+      <w:r>
+        <w:rPr>
+          <w:rFonts w:ascii="Bell MT" w:hAnsi="Bell MT"/>
+          <w:lang w:val="en-GB"/>
+        </w:rPr>
+        <w:t xml:space="preserve">Frankly, I can only see it as clumsy. Showing openings as if he were the net my father used to </w:t>
+      </w:r>
+      <w:r>
+        <w:rPr>
+          <w:rFonts w:ascii="Bell MT" w:hAnsi="Bell MT"/>
+          <w:lang w:val="en-GB"/>
+        </w:rPr>
+        <w:t>hunt</w:t>
+      </w:r>
+      <w:r>
+        <w:rPr>
+          <w:rFonts w:ascii="Bell MT" w:hAnsi="Bell MT"/>
+          <w:lang w:val="en-GB"/>
+        </w:rPr>
+        <w:t xml:space="preserve"> with, he stands between us two.</w:t>
+      </w:r>
+    </w:p>
+    <w:p>
+      <w:pPr>
+        <w:rPr>
+          <w:rFonts w:ascii="Bell MT" w:hAnsi="Bell MT"/>
+          <w:lang w:val="en-GB"/>
+        </w:rPr>
+      </w:pPr>
+      <w:r>
+        <w:rPr>
+          <w:rFonts w:ascii="Bell MT" w:hAnsi="Bell MT"/>
+          <w:lang w:val="en-GB"/>
+        </w:rPr>
+        <w:t>“You think you can win</w:t>
+      </w:r>
+      <w:r>
+        <w:rPr>
+          <w:rFonts w:ascii="Bell MT" w:hAnsi="Bell MT"/>
+          <w:lang w:val="en-GB"/>
+        </w:rPr>
+        <w:t>?</w:t>
+      </w:r>
+      <w:r>
+        <w:rPr>
+          <w:rFonts w:ascii="Bell MT" w:hAnsi="Bell MT"/>
+          <w:lang w:val="en-GB"/>
+        </w:rPr>
+        <w:t xml:space="preserve"> </w:t>
+      </w:r>
+      <w:r>
+        <w:rPr>
+          <w:rFonts w:ascii="Bell MT" w:hAnsi="Bell MT"/>
+          <w:lang w:val="en-GB"/>
+        </w:rPr>
+        <w:t>W</w:t>
+      </w:r>
+      <w:r>
+        <w:rPr>
+          <w:rFonts w:ascii="Bell MT" w:hAnsi="Bell MT"/>
+          <w:lang w:val="en-GB"/>
+        </w:rPr>
+        <w:t>here the ogre, the battle master, the butterfly could not?”</w:t>
       </w:r>
     </w:p>
     <w:p>
@@ -529,6 +655,28 @@
           <w:rFonts w:ascii="Bell MT" w:hAnsi="Bell MT"/>
           <w:lang w:val="en-GB"/>
         </w:rPr>
+        <w:t>I contemplate</w:t>
+      </w:r>
+      <w:r>
+        <w:rPr>
+          <w:rFonts w:ascii="Bell MT" w:hAnsi="Bell MT"/>
+          <w:lang w:val="en-GB"/>
+        </w:rPr>
+        <w:t>.</w:t>
+      </w:r>
+    </w:p>
+    <w:p>
+      <w:pPr>
+        <w:rPr>
+          <w:rFonts w:ascii="Bell MT" w:hAnsi="Bell MT"/>
+          <w:lang w:val="en-GB"/>
+        </w:rPr>
+      </w:pPr>
+      <w:r>
+        <w:rPr>
+          <w:rFonts w:ascii="Bell MT" w:hAnsi="Bell MT"/>
+          <w:lang w:val="en-GB"/>
+        </w:rPr>
         <w:t>I always did wonder how all these talented fighters joined the side of a worthless pretender.</w:t>
       </w:r>
       <w:r>
@@ -551,7 +699,35 @@
           <w:rFonts w:ascii="Bell MT" w:hAnsi="Bell MT"/>
           <w:lang w:val="en-GB"/>
         </w:rPr>
-        <w:t>I look to the ‘king’, too scared to even look towards our face-off. It would certainly not be strange for him to keep his strongest close at all times – as the tactician always by his side.</w:t>
+        <w:t xml:space="preserve">I look to the ‘king’, too scared to even look towards our face-off. It would certainly not be strange for </w:t>
+      </w:r>
+      <w:r>
+        <w:rPr>
+          <w:rFonts w:ascii="Bell MT" w:hAnsi="Bell MT"/>
+          <w:lang w:val="en-GB"/>
+        </w:rPr>
+        <w:t>the coward</w:t>
+      </w:r>
+      <w:r>
+        <w:rPr>
+          <w:rFonts w:ascii="Bell MT" w:hAnsi="Bell MT"/>
+          <w:lang w:val="en-GB"/>
+        </w:rPr>
+        <w:t xml:space="preserve"> to keep his strongest close at all times – </w:t>
+      </w:r>
+      <w:r>
+        <w:rPr>
+          <w:rFonts w:ascii="Bell MT" w:hAnsi="Bell MT"/>
+          <w:lang w:val="en-GB"/>
+        </w:rPr>
+        <w:t>like</w:t>
+      </w:r>
+      <w:r>
+        <w:rPr>
+          <w:rFonts w:ascii="Bell MT" w:hAnsi="Bell MT"/>
+          <w:lang w:val="en-GB"/>
+        </w:rPr>
+        <w:t xml:space="preserve"> the tactician always by his side.</w:t>
       </w:r>
     </w:p>
     <w:p>
@@ -596,7 +772,63 @@
           <w:rFonts w:ascii="Bell MT" w:hAnsi="Bell MT"/>
           <w:lang w:val="en-GB"/>
         </w:rPr>
-        <w:t>Were this tactician to be the culmination of all the techniques I have had to face until now, I would still overcome it. To hesitate here would be a disservice to all that stood beside and against me during our righteous movement.</w:t>
+        <w:t>Were this tactician to be the culmination of all the techniques I have had to face until now, I would still overcome it. To hesitate here would be a disservice to all that stood beside</w:t>
+      </w:r>
+      <w:r>
+        <w:rPr>
+          <w:rFonts w:ascii="Bell MT" w:hAnsi="Bell MT"/>
+          <w:lang w:val="en-GB"/>
+        </w:rPr>
+        <w:t>,</w:t>
+      </w:r>
+      <w:r>
+        <w:rPr>
+          <w:rFonts w:ascii="Bell MT" w:hAnsi="Bell MT"/>
+          <w:lang w:val="en-GB"/>
+        </w:rPr>
+        <w:t xml:space="preserve"> an</w:t>
+      </w:r>
+      <w:r>
+        <w:rPr>
+          <w:rFonts w:ascii="Bell MT" w:hAnsi="Bell MT"/>
+          <w:lang w:val="en-GB"/>
+        </w:rPr>
+        <w:t>d</w:t>
+      </w:r>
+      <w:r>
+        <w:rPr>
+          <w:rFonts w:ascii="Bell MT" w:hAnsi="Bell MT"/>
+          <w:lang w:val="en-GB"/>
+        </w:rPr>
+        <w:t xml:space="preserve"> </w:t>
+      </w:r>
+      <w:r>
+        <w:rPr>
+          <w:rFonts w:ascii="Bell MT" w:hAnsi="Bell MT"/>
+          <w:lang w:val="en-GB"/>
+        </w:rPr>
+        <w:t xml:space="preserve">even </w:t>
+      </w:r>
+      <w:r>
+        <w:rPr>
+          <w:rFonts w:ascii="Bell MT" w:hAnsi="Bell MT"/>
+          <w:lang w:val="en-GB"/>
+        </w:rPr>
+        <w:t>against</w:t>
+      </w:r>
+      <w:r>
+        <w:rPr>
+          <w:rFonts w:ascii="Bell MT" w:hAnsi="Bell MT"/>
+          <w:lang w:val="en-GB"/>
+        </w:rPr>
+        <w:t xml:space="preserve"> </w:t>
+      </w:r>
+      <w:r>
+        <w:rPr>
+          <w:rFonts w:ascii="Bell MT" w:hAnsi="Bell MT"/>
+          <w:lang w:val="en-GB"/>
+        </w:rPr>
+        <w:t>me during our righteous movement.</w:t>
       </w:r>
     </w:p>
     <w:p>
@@ -664,7 +896,21 @@
           <w:rFonts w:ascii="Bell MT" w:hAnsi="Bell MT"/>
           <w:lang w:val="en-GB"/>
         </w:rPr>
-        <w:t>“A bluff?” I wonder out loud. Would the tactician that has foiled me until now resort to such a cheap strategy?</w:t>
+        <w:t>“A bluff?” I wonder out loud</w:t>
+      </w:r>
+      <w:r>
+        <w:rPr>
+          <w:rFonts w:ascii="Bell MT" w:hAnsi="Bell MT"/>
+          <w:lang w:val="en-GB"/>
+        </w:rPr>
+        <w:t>, looming over his corpse</w:t>
+      </w:r>
+      <w:r>
+        <w:rPr>
+          <w:rFonts w:ascii="Bell MT" w:hAnsi="Bell MT"/>
+          <w:lang w:val="en-GB"/>
+        </w:rPr>
+        <w:t>. Would the tactician that has foiled me until now resort to such a cheap strategy?</w:t>
       </w:r>
     </w:p>
     <w:p>
@@ -694,22 +940,36 @@
           <w:rFonts w:ascii="Bell MT" w:hAnsi="Bell MT"/>
           <w:lang w:val="en-GB"/>
         </w:rPr>
-        <w:t>As I look at lifeless body of the man who has pushed the revolution to this point, I think, that simply can’t be true.</w:t>
-      </w:r>
-    </w:p>
-    <w:p>
-      <w:pPr>
-        <w:rPr>
-          <w:rFonts w:ascii="Bell MT" w:hAnsi="Bell MT"/>
-          <w:lang w:val="en-GB"/>
-        </w:rPr>
-      </w:pPr>
-      <w:r>
-        <w:rPr>
-          <w:rFonts w:ascii="Bell MT" w:hAnsi="Bell MT"/>
-          <w:lang w:val="en-GB"/>
-        </w:rPr>
         <w:lastRenderedPageBreak/>
+        <w:t>As I look at lifeless body of the man who has pushed the revolution to this point, I think, that simply can</w:t>
+      </w:r>
+      <w:r>
+        <w:rPr>
+          <w:rFonts w:ascii="Bell MT" w:hAnsi="Bell MT"/>
+          <w:lang w:val="en-GB"/>
+        </w:rPr>
+        <w:t>no</w:t>
+      </w:r>
+      <w:r>
+        <w:rPr>
+          <w:rFonts w:ascii="Bell MT" w:hAnsi="Bell MT"/>
+          <w:lang w:val="en-GB"/>
+        </w:rPr>
+        <w:t>t be true.</w:t>
+      </w:r>
+    </w:p>
+    <w:p>
+      <w:pPr>
+        <w:rPr>
+          <w:rFonts w:ascii="Bell MT" w:hAnsi="Bell MT"/>
+          <w:lang w:val="en-GB"/>
+        </w:rPr>
+      </w:pPr>
+      <w:r>
+        <w:rPr>
+          <w:rFonts w:ascii="Bell MT" w:hAnsi="Bell MT"/>
+          <w:lang w:val="en-GB"/>
+        </w:rPr>
         <w:t>A last chance, that’s what it was. After all the pieces on his board had ran out, and there was no longer a move he could make – the tactician chose not to surrender, not to run, not to beg for mercy.</w:t>
       </w:r>
     </w:p>

</xml_diff>